<commit_message>
add updated literature selection table
</commit_message>
<xml_diff>
--- a/Drafts (ALL DRAFTS WILL BE STORED HERE)/Literature Review - 3rd Draft.docx
+++ b/Drafts (ALL DRAFTS WILL BE STORED HERE)/Literature Review - 3rd Draft.docx
@@ -4420,66 +4420,11 @@
         <w:rPr>
           <w:noProof/>
         </w:rPr>
-        <w:pict w14:anchorId="61246F7D">
-          <v:rect id="Ink 69" o:spid="_x0000_s2057" style="position:absolute;left:0;text-align:left;margin-left:243.55pt;margin-top:190.2pt;width:34.15pt;height:19.85pt;z-index:251728896;visibility:visible;mso-wrap-style:square;mso-wrap-distance-left:9pt;mso-wrap-distance-top:0;mso-wrap-distance-right:9pt;mso-wrap-distance-bottom:0;mso-position-horizontal:absolute;mso-position-horizontal-relative:text;mso-position-vertical:absolute;mso-position-vertical-relative:text" filled="f" strokecolor="#e71224" strokeweight=".5mm">
-            <v:stroke endcap="round"/>
-            <v:path shadowok="f" o:extrusionok="f" fillok="f" insetpenok="f"/>
-            <o:lock v:ext="edit" rotation="t" aspectratio="t" verticies="t" text="t" shapetype="t"/>
-            <o:ink i="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" annotation="t"/>
-          </v:rect>
-        </w:pict>
-      </w:r>
-      <w:r>
-        <w:rPr>
-          <w:noProof/>
-        </w:rPr>
-        <w:pict w14:anchorId="7CBF2637">
-          <v:rect id="Ink 65" o:spid="_x0000_s2056" style="position:absolute;left:0;text-align:left;margin-left:246.6pt;margin-top:107.2pt;width:39.9pt;height:27.85pt;z-index:251724800;visibility:visible;mso-wrap-style:square;mso-wrap-distance-left:9pt;mso-wrap-distance-top:0;mso-wrap-distance-right:9pt;mso-wrap-distance-bottom:0;mso-position-horizontal:absolute;mso-position-horizontal-relative:text;mso-position-vertical:absolute;mso-position-vertical-relative:text" filled="f" strokecolor="#e71224" strokeweight=".5mm">
-            <v:stroke endcap="round"/>
-            <v:path shadowok="f" o:extrusionok="f" fillok="f" insetpenok="f"/>
-            <o:lock v:ext="edit" rotation="t" aspectratio="t" verticies="t" text="t" shapetype="t"/>
-            <o:ink i="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" annotation="t"/>
-          </v:rect>
-        </w:pict>
-      </w:r>
-      <w:r>
-        <w:rPr>
-          <w:noProof/>
-        </w:rPr>
-        <w:pict w14:anchorId="1B011DCF">
-          <v:rect id="Ink 66" o:spid="_x0000_s2055" style="position:absolute;left:0;text-align:left;margin-left:123.75pt;margin-top:113.4pt;width:79.1pt;height:24.05pt;z-index:251725824;visibility:visible;mso-wrap-style:square;mso-wrap-distance-left:9pt;mso-wrap-distance-top:0;mso-wrap-distance-right:9pt;mso-wrap-distance-bottom:0;mso-position-horizontal:absolute;mso-position-horizontal-relative:text;mso-position-vertical:absolute;mso-position-vertical-relative:text" filled="f" strokecolor="#e71224" strokeweight=".5mm">
-            <v:stroke endcap="round"/>
-            <v:path shadowok="f" o:extrusionok="f" fillok="f" insetpenok="f"/>
-            <o:lock v:ext="edit" rotation="t" aspectratio="t" verticies="t" text="t" shapetype="t"/>
-            <o:ink i="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" annotation="t"/>
-          </v:rect>
-        </w:pict>
-      </w:r>
-      <w:r>
-        <w:rPr>
-          <w:noProof/>
-        </w:rPr>
-        <w:pict w14:anchorId="44E674BA">
-          <v:rect id="Ink 57" o:spid="_x0000_s2054" style="position:absolute;left:0;text-align:left;margin-left:124.9pt;margin-top:20.6pt;width:158.55pt;height:53.8pt;z-index:251716608;visibility:visible;mso-wrap-style:square;mso-wrap-distance-left:9pt;mso-wrap-distance-top:0;mso-wrap-distance-right:9pt;mso-wrap-distance-bottom:0;mso-position-horizontal:absolute;mso-position-horizontal-relative:text;mso-position-vertical:absolute;mso-position-vertical-relative:text" filled="f" strokecolor="#e71224" strokeweight=".5mm">
-            <v:stroke endcap="round"/>
-            <v:path shadowok="f" o:extrusionok="f" fillok="f" insetpenok="f"/>
-            <o:lock v:ext="edit" rotation="t" aspectratio="t" verticies="t" text="t" shapetype="t"/>
-            <o:ink i="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" annotation="t"/>
-          </v:rect>
-        </w:pict>
-      </w:r>
-      <w:commentRangeStart w:id="55"/>
-      <w:r>
-        <w:rPr>
-          <w:noProof/>
-          <w:highlight w:val="yellow"/>
-          <w:lang w:val="en-GB"/>
-        </w:rPr>
         <w:drawing>
-          <wp:inline distT="0" distB="0" distL="0" distR="0" wp14:anchorId="2C902D08" wp14:editId="3B708E6A">
-            <wp:extent cx="4420235" cy="3215286"/>
-            <wp:effectExtent l="19050" t="19050" r="0" b="4445"/>
-            <wp:docPr id="1316755580" name="Picture 2" descr="A diagram of a paper&#10;&#10;Description automatically generated"/>
+          <wp:inline distT="0" distB="0" distL="0" distR="0" wp14:anchorId="3C7E1E7E" wp14:editId="25C50625">
+            <wp:extent cx="4894201" cy="3685540"/>
+            <wp:effectExtent l="19050" t="19050" r="1905" b="0"/>
+            <wp:docPr id="352914635" name="Picture 1" descr="A diagram of a research process&#10;&#10;Description automatically generated"/>
             <wp:cNvGraphicFramePr>
               <a:graphicFrameLocks xmlns:a="http://schemas.openxmlformats.org/drawingml/2006/main" noChangeAspect="1"/>
             </wp:cNvGraphicFramePr>
@@ -4487,7 +4432,7 @@
               <a:graphicData uri="http://schemas.openxmlformats.org/drawingml/2006/picture">
                 <pic:pic xmlns:pic="http://schemas.openxmlformats.org/drawingml/2006/picture">
                   <pic:nvPicPr>
-                    <pic:cNvPr id="1316755580" name="Picture 2" descr="A diagram of a paper&#10;&#10;Description automatically generated"/>
+                    <pic:cNvPr id="352914635" name="Picture 1" descr="A diagram of a research process&#10;&#10;Description automatically generated"/>
                     <pic:cNvPicPr>
                       <a:picLocks noChangeAspect="1" noChangeArrowheads="1"/>
                     </pic:cNvPicPr>
@@ -4500,41 +4445,22 @@
                         </a:ext>
                       </a:extLst>
                     </a:blip>
-                    <a:srcRect l="-3801" t="-4364" r="-3612" b="-3527"/>
+                    <a:srcRect l="-3830" t="-4524" r="-5548" b="-4901"/>
                     <a:stretch/>
                   </pic:blipFill>
                   <pic:spPr bwMode="auto">
                     <a:xfrm>
                       <a:off x="0" y="0"/>
-                      <a:ext cx="4453875" cy="3239756"/>
+                      <a:ext cx="4912745" cy="3699504"/>
                     </a:xfrm>
                     <a:prstGeom prst="rect">
                       <a:avLst/>
                     </a:prstGeom>
                     <a:noFill/>
-                    <a:ln w="9525" cap="flat" cmpd="sng" algn="ctr">
+                    <a:ln>
                       <a:solidFill>
-                        <a:sysClr val="windowText" lastClr="000000"/>
+                        <a:schemeClr val="tx1"/>
                       </a:solidFill>
-                      <a:prstDash val="solid"/>
-                      <a:round/>
-                      <a:headEnd type="none" w="med" len="med"/>
-                      <a:tailEnd type="none" w="med" len="med"/>
-                      <a:extLst>
-                        <a:ext uri="{C807C97D-BFC1-408E-A445-0C87EB9F89A2}">
-                          <ask:lineSketchStyleProps xmlns:ask="http://schemas.microsoft.com/office/drawing/2018/sketchyshapes" sd="0">
-                            <a:custGeom>
-                              <a:avLst/>
-                              <a:gdLst/>
-                              <a:ahLst/>
-                              <a:cxnLst/>
-                              <a:rect l="0" t="0" r="0" b="0"/>
-                              <a:pathLst/>
-                            </a:custGeom>
-                            <ask:type/>
-                          </ask:lineSketchStyleProps>
-                        </a:ext>
-                      </a:extLst>
                     </a:ln>
                     <a:extLst>
                       <a:ext uri="{53640926-AAD7-44D8-BBD7-CCE9431645EC}">
@@ -4548,6 +4474,7 @@
           </wp:inline>
         </w:drawing>
       </w:r>
+      <w:commentRangeStart w:id="55"/>
       <w:commentRangeEnd w:id="55"/>
       <w:r>
         <w:rPr>
@@ -4803,7 +4730,11 @@
         <w:t>conducted on the concept of sitting posture classification on smart sensing chairs</w:t>
       </w:r>
       <w:r>
-        <w:t xml:space="preserve"> as shown in Figure 4</w:t>
+        <w:t xml:space="preserve"> as </w:t>
+      </w:r>
+      <w:r>
+        <w:lastRenderedPageBreak/>
+        <w:t>shown in Figure 4</w:t>
       </w:r>
       <w:r>
         <w:t xml:space="preserve"> below</w:t>
@@ -4844,7 +4775,6 @@
         </w:rPr>
       </w:pPr>
       <w:r>
-        <w:lastRenderedPageBreak/>
         <w:t xml:space="preserve"> </w:t>
       </w:r>
     </w:p>
@@ -5234,16 +5164,24 @@
         </w:rPr>
         <w:t xml:space="preserve">technology </w:t>
       </w:r>
+      <w:proofErr w:type="gramStart"/>
       <w:r>
         <w:rPr>
           <w:color w:val="auto"/>
         </w:rPr>
-        <w:t xml:space="preserve">are </w:t>
-      </w:r>
+        <w:t>are</w:t>
+      </w:r>
+      <w:proofErr w:type="gramEnd"/>
       <w:r>
         <w:rPr>
           <w:color w:val="auto"/>
         </w:rPr>
+        <w:t xml:space="preserve"> </w:t>
+      </w:r>
+      <w:r>
+        <w:rPr>
+          <w:color w:val="auto"/>
+        </w:rPr>
         <w:t>utilized in various</w:t>
       </w:r>
       <w:r>
@@ -5539,7 +5477,11 @@
         <w:t>r. In terms of cost, FSR sensors</w:t>
       </w:r>
       <w:r>
-        <w:t xml:space="preserve"> are seen as very cost-effective</w:t>
+        <w:t xml:space="preserve"> </w:t>
+      </w:r>
+      <w:r>
+        <w:lastRenderedPageBreak/>
+        <w:t>are seen as very cost-effective</w:t>
       </w:r>
       <w:r>
         <w:t xml:space="preserve"> and </w:t>
@@ -5559,7 +5501,6 @@
         <w:rPr>
           <w:noProof/>
         </w:rPr>
-        <w:lastRenderedPageBreak/>
         <w:pict w14:anchorId="063694ED">
           <v:rect id="Ink 39" o:spid="_x0000_s2052" style="position:absolute;left:0;text-align:left;margin-left:434.55pt;margin-top:43.7pt;width:245.1pt;height:57.8pt;z-index:251698176;visibility:visible;mso-wrap-style:square;mso-wrap-distance-left:9pt;mso-wrap-distance-top:0;mso-wrap-distance-right:9pt;mso-wrap-distance-bottom:0;mso-position-horizontal:absolute;mso-position-horizontal-relative:text;mso-position-vertical:absolute;mso-position-vertical-relative:text" filled="f" strokecolor="#e71224" strokeweight=".5mm">
             <v:stroke endcap="round"/>
@@ -6014,7 +5955,11 @@
         <w:fldChar w:fldCharType="end"/>
       </w:r>
       <w:r>
-        <w:t>. A dense sensor array can be a flexible mat or an e-textile material that contains multiple pressure sensors that are interconnected together, functioning as a single unit. On the other hand, a sparse sensor array goes the idea of having several individual pressure sensors placed at strategic point around the chair.</w:t>
+        <w:t xml:space="preserve">. A dense sensor array can be a flexible mat or an e-textile material that contains multiple pressure sensors that are interconnected together, functioning as a single unit. On the other hand, a sparse </w:t>
+      </w:r>
+      <w:r>
+        <w:lastRenderedPageBreak/>
+        <w:t>sensor array goes the idea of having several individual pressure sensors placed at strategic point around the chair.</w:t>
       </w:r>
     </w:p>
     <w:p>
@@ -6036,7 +5981,6 @@
         <w:pStyle w:val="MDPI31text"/>
       </w:pPr>
       <w:r>
-        <w:lastRenderedPageBreak/>
         <w:t xml:space="preserve">A </w:t>
       </w:r>
       <w:r>
@@ -7726,6 +7670,7 @@
               <w:spacing w:line="240" w:lineRule="auto"/>
             </w:pPr>
             <w:r>
+              <w:lastRenderedPageBreak/>
               <w:fldChar w:fldCharType="begin"/>
             </w:r>
             <w:r>
@@ -7915,7 +7860,6 @@
               <w:spacing w:line="240" w:lineRule="auto"/>
             </w:pPr>
             <w:r>
-              <w:lastRenderedPageBreak/>
               <w:fldChar w:fldCharType="begin"/>
             </w:r>
             <w:r>
@@ -8868,6 +8812,7 @@
         <w:pStyle w:val="MDPI23heading3"/>
       </w:pPr>
       <w:r>
+        <w:lastRenderedPageBreak/>
         <w:t>Sensing Chair using Flex Sensors</w:t>
       </w:r>
     </w:p>
@@ -8894,11 +8839,7 @@
         <w:t>sensor,</w:t>
       </w:r>
       <w:r>
-        <w:t xml:space="preserve"> works </w:t>
-      </w:r>
-      <w:r>
-        <w:lastRenderedPageBreak/>
-        <w:t xml:space="preserve">by measuring the degree of displacement resulting from the bending action being applied to the sensor </w:t>
+        <w:t xml:space="preserve"> works by measuring the degree of displacement resulting from the bending action being applied to the sensor </w:t>
       </w:r>
       <w:r>
         <w:fldChar w:fldCharType="begin"/>
@@ -9216,7 +9157,11 @@
         <w:pStyle w:val="MDPI31text"/>
       </w:pPr>
       <w:r>
-        <w:t>There were some research papers that have investigated the application of image processing in the detection of improper sitting postures. This approach mostly involves the utilization of a digital camera actively positioned directly on the subjects. Furthermore, by employing the use of image processing techniques and algorithms, one can analyze each video frame to determine the sitting posture.</w:t>
+        <w:t>There were some research papers that have investigated the application of image processing in the detection of improper sitting postures. This approach mostly involves the utilization of a digital camera actively positioned directly on the subjects. Further</w:t>
+      </w:r>
+      <w:r>
+        <w:lastRenderedPageBreak/>
+        <w:t>more, by employing the use of image processing techniques and algorithms, one can analyze each video frame to determine the sitting posture.</w:t>
       </w:r>
     </w:p>
     <w:p>
@@ -9224,7 +9169,6 @@
         <w:pStyle w:val="MDPI31text"/>
       </w:pPr>
       <w:r>
-        <w:lastRenderedPageBreak/>
         <w:t xml:space="preserve">Mallare et al. in 2017 </w:t>
       </w:r>
       <w:r>
@@ -9543,7 +9487,15 @@
         <w:t xml:space="preserve">the data suggested </w:t>
       </w:r>
       <w:r>
-        <w:t xml:space="preserve">that the accuracy of the machine learning model is </w:t>
+        <w:t xml:space="preserve">that the accuracy of the machine learning </w:t>
+      </w:r>
+      <w:proofErr w:type="gramStart"/>
+      <w:r>
+        <w:t>model is</w:t>
+      </w:r>
+      <w:proofErr w:type="gramEnd"/>
+      <w:r>
+        <w:t xml:space="preserve"> </w:t>
       </w:r>
       <w:r>
         <w:t>negatively</w:t>
@@ -9627,6 +9579,7 @@
         <w:rPr>
           <w:noProof/>
         </w:rPr>
+        <w:lastRenderedPageBreak/>
         <w:drawing>
           <wp:inline distT="0" distB="0" distL="0" distR="0" wp14:anchorId="084913D7" wp14:editId="4FF2094E">
             <wp:extent cx="4466612" cy="2711669"/>
@@ -9653,7 +9606,6 @@
         <w:pStyle w:val="MDPI51figurecaption"/>
       </w:pPr>
       <w:r>
-        <w:lastRenderedPageBreak/>
         <w:t xml:space="preserve">Figure </w:t>
       </w:r>
       <w:r>
@@ -9951,7 +9903,11 @@
         <w:t>the year</w:t>
       </w:r>
       <w:r>
-        <w:t xml:space="preserve"> 2030, there would be over 50 billion devices interconnected through IoT [45].  Ma et al.</w:t>
+        <w:t xml:space="preserve"> 2030, there would be over 50 </w:t>
+      </w:r>
+      <w:r>
+        <w:lastRenderedPageBreak/>
+        <w:t>billion devices interconnected through IoT [45].  Ma et al.</w:t>
       </w:r>
       <w:r>
         <w:fldChar w:fldCharType="begin"/>
@@ -10008,7 +9964,6 @@
         <w:pStyle w:val="MDPI31text"/>
       </w:pPr>
       <w:r>
-        <w:lastRenderedPageBreak/>
         <w:t xml:space="preserve">Across all the research studies, it is apparent that there are different classification methods being used to classify different sitting postures. However, as previously discussed it was seen that </w:t>
       </w:r>
       <w:r>
@@ -10183,6 +10138,7 @@
         <w:rPr>
           <w:b/>
         </w:rPr>
+        <w:lastRenderedPageBreak/>
         <w:t>Acknowledgments:</w:t>
       </w:r>
       <w:r>
@@ -10502,6 +10458,7 @@
         <w:pStyle w:val="Bibliography"/>
       </w:pPr>
       <w:r>
+        <w:lastRenderedPageBreak/>
         <w:fldChar w:fldCharType="begin"/>
       </w:r>
       <w:r>
@@ -10748,7 +10705,6 @@
         <w:pStyle w:val="Bibliography"/>
       </w:pPr>
       <w:r>
-        <w:lastRenderedPageBreak/>
         <w:t xml:space="preserve">7. </w:t>
       </w:r>
       <w:r>
@@ -11111,6 +11067,7 @@
         <w:pStyle w:val="Bibliography"/>
       </w:pPr>
       <w:r>
+        <w:lastRenderedPageBreak/>
         <w:t xml:space="preserve">18. </w:t>
       </w:r>
       <w:r>
@@ -11363,7 +11320,6 @@
         <w:pStyle w:val="Bibliography"/>
       </w:pPr>
       <w:r>
-        <w:lastRenderedPageBreak/>
         <w:t xml:space="preserve">24. </w:t>
       </w:r>
       <w:r>
@@ -11796,6 +11752,7 @@
         <w:pStyle w:val="Bibliography"/>
       </w:pPr>
       <w:r>
+        <w:lastRenderedPageBreak/>
         <w:t xml:space="preserve">35. </w:t>
       </w:r>
       <w:r>
@@ -11986,7 +11943,6 @@
         <w:pStyle w:val="Bibliography"/>
       </w:pPr>
       <w:r>
-        <w:lastRenderedPageBreak/>
         <w:t xml:space="preserve">40. </w:t>
       </w:r>
       <w:r>
@@ -12329,6 +12285,7 @@
         <w:pStyle w:val="Bibliography"/>
       </w:pPr>
       <w:r>
+        <w:lastRenderedPageBreak/>
         <w:t xml:space="preserve">51. </w:t>
       </w:r>
       <w:r>
@@ -12501,7 +12458,6 @@
         <w:pStyle w:val="Bibliography"/>
       </w:pPr>
       <w:r>
-        <w:lastRenderedPageBreak/>
         <w:t xml:space="preserve">57. </w:t>
       </w:r>
       <w:r>
@@ -12559,7 +12515,15 @@
         <w:t>Disclaimer/Publisher’s Note:</w:t>
       </w:r>
       <w:r>
-        <w:t xml:space="preserve"> The statements, opinions and data contained in all publications are solely those of the individual author(s) and contributor(s) and not of MDPI and/or the editor(s). MDPI and/or the editor(s) disclaim responsibility for any injury to people or property resulting from any ideas, methods, instructions or products referred to in the content.</w:t>
+        <w:t xml:space="preserve"> The statements, opinions and data contained in all publications are solely those of the individual author(s) and contributor(s) and not of MDPI and/or the editor(s). MDPI and/or the editor(s) disclaim responsibility for any injury to people or property resulting from any ideas, methods, </w:t>
+      </w:r>
+      <w:proofErr w:type="gramStart"/>
+      <w:r>
+        <w:t>instructions</w:t>
+      </w:r>
+      <w:proofErr w:type="gramEnd"/>
+      <w:r>
+        <w:t xml:space="preserve"> or products referred to in the content.</w:t>
       </w:r>
     </w:p>
     <w:sectPr>
@@ -17993,7 +17957,7 @@
                   <a:bodyPr/>
                   <a:lstStyle/>
                   <a:p>
-                    <a:fld id="{18B021CC-05AD-4493-A3DF-21F55B38A094}" type="CELLRANGE">
+                    <a:fld id="{896C35D9-487B-444A-967D-346057144F8C}" type="CELLRANGE">
                       <a:rPr lang="en-US"/>
                       <a:pPr/>
                       <a:t>[CELLRANGE]</a:t>
@@ -18032,7 +17996,7 @@
                   <a:bodyPr/>
                   <a:lstStyle/>
                   <a:p>
-                    <a:fld id="{C6B416B1-7E00-4CF3-9A07-5FCFD02F7D50}" type="CELLRANGE">
+                    <a:fld id="{2FD191EE-B7B2-460D-AA17-A9E52D598DA3}" type="CELLRANGE">
                       <a:rPr lang="en-US"/>
                       <a:pPr/>
                       <a:t>[CELLRANGE]</a:t>
@@ -18071,7 +18035,7 @@
                   <a:bodyPr/>
                   <a:lstStyle/>
                   <a:p>
-                    <a:fld id="{9CF30EF5-6F9F-4422-8857-5FDEB86FF320}" type="CELLRANGE">
+                    <a:fld id="{2E2D866A-AC58-4FB0-B26C-2815E463F5F2}" type="CELLRANGE">
                       <a:rPr lang="en-US"/>
                       <a:pPr/>
                       <a:t>[CELLRANGE]</a:t>
@@ -18110,7 +18074,7 @@
                   <a:bodyPr/>
                   <a:lstStyle/>
                   <a:p>
-                    <a:fld id="{5B953F08-2D84-4F9C-9F33-94967DF9887A}" type="CELLRANGE">
+                    <a:fld id="{C35AB658-7181-4958-8090-E8FED306E091}" type="CELLRANGE">
                       <a:rPr lang="en-US"/>
                       <a:pPr/>
                       <a:t>[CELLRANGE]</a:t>
@@ -18149,7 +18113,7 @@
                   <a:bodyPr/>
                   <a:lstStyle/>
                   <a:p>
-                    <a:fld id="{2C435BFD-48C9-4638-BCB3-F4FA283F4365}" type="CELLRANGE">
+                    <a:fld id="{93342F3C-FBEE-40C8-BF7F-E298139EFA92}" type="CELLRANGE">
                       <a:rPr lang="en-US"/>
                       <a:pPr/>
                       <a:t>[CELLRANGE]</a:t>
@@ -18188,7 +18152,7 @@
                   <a:bodyPr/>
                   <a:lstStyle/>
                   <a:p>
-                    <a:fld id="{EEF451DD-668D-46D6-8E8B-D7FAFB498BA8}" type="CELLRANGE">
+                    <a:fld id="{6FECBD2E-91B7-4DFC-AD92-ECF7E84E0524}" type="CELLRANGE">
                       <a:rPr lang="en-US"/>
                       <a:pPr/>
                       <a:t>[CELLRANGE]</a:t>
@@ -18227,7 +18191,7 @@
                   <a:bodyPr/>
                   <a:lstStyle/>
                   <a:p>
-                    <a:fld id="{D34C7488-09AF-46FA-B765-62D6B189D0E7}" type="CELLRANGE">
+                    <a:fld id="{0554F8AD-C274-41EA-9035-E6C96127FDF8}" type="CELLRANGE">
                       <a:rPr lang="en-US"/>
                       <a:pPr/>
                       <a:t>[CELLRANGE]</a:t>
@@ -18266,7 +18230,7 @@
                   <a:bodyPr/>
                   <a:lstStyle/>
                   <a:p>
-                    <a:fld id="{8EF24EFB-82F2-4D42-91CA-5F943F405D5A}" type="CELLRANGE">
+                    <a:fld id="{3FA6638B-956F-413D-9594-E35980CFCC64}" type="CELLRANGE">
                       <a:rPr lang="en-US"/>
                       <a:pPr/>
                       <a:t>[CELLRANGE]</a:t>
@@ -18305,7 +18269,7 @@
                   <a:bodyPr/>
                   <a:lstStyle/>
                   <a:p>
-                    <a:fld id="{3243AE35-293A-4E10-A2B0-56D8C138676D}" type="CELLRANGE">
+                    <a:fld id="{EDE3A3CE-B184-4B6E-8026-851E941295BB}" type="CELLRANGE">
                       <a:rPr lang="en-US"/>
                       <a:pPr/>
                       <a:t>[CELLRANGE]</a:t>
@@ -18344,7 +18308,7 @@
                   <a:bodyPr/>
                   <a:lstStyle/>
                   <a:p>
-                    <a:fld id="{36517711-FC2E-4A32-BDC7-EF413CDBB064}" type="CELLRANGE">
+                    <a:fld id="{6FB0B131-C74B-4519-B974-0AB3BF39A470}" type="CELLRANGE">
                       <a:rPr lang="en-US"/>
                       <a:pPr/>
                       <a:t>[CELLRANGE]</a:t>
@@ -18383,7 +18347,7 @@
                   <a:bodyPr/>
                   <a:lstStyle/>
                   <a:p>
-                    <a:fld id="{A3F40409-ED7F-4F24-9C60-50078ADF6E30}" type="CELLRANGE">
+                    <a:fld id="{385B40CB-8A51-4318-8048-7357866C430E}" type="CELLRANGE">
                       <a:rPr lang="en-US"/>
                       <a:pPr/>
                       <a:t>[CELLRANGE]</a:t>

</xml_diff>